<commit_message>
Lab 5 - final
</commit_message>
<xml_diff>
--- a/labs/lab05/report/report.docx
+++ b/labs/lab05/report/report.docx
@@ -131,7 +131,7 @@
       </w:r>
     </w:p>
     <w:bookmarkEnd w:id="20"/>
-    <w:bookmarkStart w:id="21" w:name="выполнение-лабораторной-работы"/>
+    <w:bookmarkStart w:id="63" w:name="выполнение-лабораторной-работы"/>
     <w:p>
       <w:pPr>
         <w:pStyle w:val="Heading1"/>
@@ -154,40 +154,62 @@
         <w:pStyle w:val="FirstParagraph"/>
       </w:pPr>
       <w:r>
-        <w:t xml:space="preserve">Для начала выполнения лабораторной работы нам необходимо открыть Midnight commander с помощью команды mc (Рис. 2.1):</w:t>
-      </w:r>
-    </w:p>
-    <w:tbl>
-      <w:tblPr>
-        <w:tblStyle w:val="FigureTable"/>
-        <w:tblW w:type="auto" w:w="0"/>
-        <w:jc w:val="center"/>
-        <w:tblLook w:firstRow="0" w:lastRow="0" w:firstColumn="0" w:lastColumn="0"/>
-      </w:tblPr>
-      <w:tblGrid>
-        <w:gridCol w:w="7920"/>
-      </w:tblGrid>
-      <w:tr>
-        <w:tc>
-          <w:tcPr/>
-          <w:p>
-            <w:pPr>
-              <w:pStyle w:val="Compact"/>
-              <w:jc w:val="center"/>
-            </w:pPr>
-            <w:r>
-              <w:t xml:space="preserve">Запуск Midnight commander</w:t>
-            </w:r>
-          </w:p>
-        </w:tc>
-      </w:tr>
-    </w:tbl>
+        <w:t xml:space="preserve">Для начала выполнения лабораторной работы нам необходимо открыть Midnight commander с помощью команды mc. После ввода команды мы увидим такой интерфейс (Рис. 2.1):</w:t>
+      </w:r>
+    </w:p>
+    <w:p>
+      <w:pPr>
+        <w:pStyle w:val="CaptionedFigure"/>
+      </w:pPr>
+      <w:r>
+        <w:drawing>
+          <wp:inline>
+            <wp:extent cx="5334000" cy="3822105"/>
+            <wp:effectExtent b="0" l="0" r="0" t="0"/>
+            <wp:docPr descr="Интерфейс midnight commander" title="" id="22" name="Picture"/>
+            <a:graphic>
+              <a:graphicData uri="http://schemas.openxmlformats.org/drawingml/2006/picture">
+                <pic:pic>
+                  <pic:nvPicPr>
+                    <pic:cNvPr descr="image/1.png" id="23" name="Picture"/>
+                    <pic:cNvPicPr>
+                      <a:picLocks noChangeArrowheads="1" noChangeAspect="1"/>
+                    </pic:cNvPicPr>
+                  </pic:nvPicPr>
+                  <pic:blipFill>
+                    <a:blip r:embed="rId21"/>
+                    <a:stretch>
+                      <a:fillRect/>
+                    </a:stretch>
+                  </pic:blipFill>
+                  <pic:spPr bwMode="auto">
+                    <a:xfrm>
+                      <a:off x="0" y="0"/>
+                      <a:ext cx="5334000" cy="3822105"/>
+                    </a:xfrm>
+                    <a:prstGeom prst="rect">
+                      <a:avLst/>
+                    </a:prstGeom>
+                    <a:noFill/>
+                    <a:ln w="9525">
+                      <a:noFill/>
+                      <a:headEnd/>
+                      <a:tailEnd/>
+                    </a:ln>
+                  </pic:spPr>
+                </pic:pic>
+              </a:graphicData>
+            </a:graphic>
+          </wp:inline>
+        </w:drawing>
+      </w:r>
+    </w:p>
     <w:p>
       <w:pPr>
         <w:pStyle w:val="ImageCaption"/>
       </w:pPr>
       <w:r>
-        <w:t xml:space="preserve">Запуск Midnight commander</w:t>
+        <w:t xml:space="preserve">Интерфейс midnight commander</w:t>
       </w:r>
     </w:p>
     <w:p>
@@ -195,40 +217,62 @@
         <w:pStyle w:val="BodyText"/>
       </w:pPr>
       <w:r>
-        <w:t xml:space="preserve">После ввода команды мы увидим такой интерфейс (Рис. 2.2):</w:t>
-      </w:r>
-    </w:p>
-    <w:tbl>
-      <w:tblPr>
-        <w:tblStyle w:val="FigureTable"/>
-        <w:tblW w:type="auto" w:w="0"/>
-        <w:jc w:val="center"/>
-        <w:tblLook w:firstRow="0" w:lastRow="0" w:firstColumn="0" w:lastColumn="0"/>
-      </w:tblPr>
-      <w:tblGrid>
-        <w:gridCol w:w="7920"/>
-      </w:tblGrid>
-      <w:tr>
-        <w:tc>
-          <w:tcPr/>
-          <w:p>
-            <w:pPr>
-              <w:pStyle w:val="Compact"/>
-              <w:jc w:val="center"/>
-            </w:pPr>
-            <w:r>
-              <w:t xml:space="preserve">Интерфейс midnight commander</w:t>
-            </w:r>
-          </w:p>
-        </w:tc>
-      </w:tr>
-    </w:tbl>
+        <w:t xml:space="preserve">Перейдём в каталог ~/work/arch-pc (Рис. 2.2):</w:t>
+      </w:r>
+    </w:p>
+    <w:p>
+      <w:pPr>
+        <w:pStyle w:val="CaptionedFigure"/>
+      </w:pPr>
+      <w:r>
+        <w:drawing>
+          <wp:inline>
+            <wp:extent cx="5334000" cy="3822105"/>
+            <wp:effectExtent b="0" l="0" r="0" t="0"/>
+            <wp:docPr descr="Переход в нужный каталог" title="" id="25" name="Picture"/>
+            <a:graphic>
+              <a:graphicData uri="http://schemas.openxmlformats.org/drawingml/2006/picture">
+                <pic:pic>
+                  <pic:nvPicPr>
+                    <pic:cNvPr descr="image/2.png" id="26" name="Picture"/>
+                    <pic:cNvPicPr>
+                      <a:picLocks noChangeArrowheads="1" noChangeAspect="1"/>
+                    </pic:cNvPicPr>
+                  </pic:nvPicPr>
+                  <pic:blipFill>
+                    <a:blip r:embed="rId24"/>
+                    <a:stretch>
+                      <a:fillRect/>
+                    </a:stretch>
+                  </pic:blipFill>
+                  <pic:spPr bwMode="auto">
+                    <a:xfrm>
+                      <a:off x="0" y="0"/>
+                      <a:ext cx="5334000" cy="3822105"/>
+                    </a:xfrm>
+                    <a:prstGeom prst="rect">
+                      <a:avLst/>
+                    </a:prstGeom>
+                    <a:noFill/>
+                    <a:ln w="9525">
+                      <a:noFill/>
+                      <a:headEnd/>
+                      <a:tailEnd/>
+                    </a:ln>
+                  </pic:spPr>
+                </pic:pic>
+              </a:graphicData>
+            </a:graphic>
+          </wp:inline>
+        </w:drawing>
+      </w:r>
+    </w:p>
     <w:p>
       <w:pPr>
         <w:pStyle w:val="ImageCaption"/>
       </w:pPr>
       <w:r>
-        <w:t xml:space="preserve">Интерфейс midnight commander</w:t>
+        <w:t xml:space="preserve">Переход в нужный каталог</w:t>
       </w:r>
     </w:p>
     <w:p>
@@ -236,40 +280,62 @@
         <w:pStyle w:val="BodyText"/>
       </w:pPr>
       <w:r>
-        <w:t xml:space="preserve">С помощью стрелок и клавиши Enter перейдём в каталог ~/work/arch-pc (Рис. 2.3):</w:t>
-      </w:r>
-    </w:p>
-    <w:tbl>
-      <w:tblPr>
-        <w:tblStyle w:val="FigureTable"/>
-        <w:tblW w:type="auto" w:w="0"/>
-        <w:jc w:val="center"/>
-        <w:tblLook w:firstRow="0" w:lastRow="0" w:firstColumn="0" w:lastColumn="0"/>
-      </w:tblPr>
-      <w:tblGrid>
-        <w:gridCol w:w="7920"/>
-      </w:tblGrid>
-      <w:tr>
-        <w:tc>
-          <w:tcPr/>
-          <w:p>
-            <w:pPr>
-              <w:pStyle w:val="Compact"/>
-              <w:jc w:val="center"/>
-            </w:pPr>
-            <w:r>
-              <w:t xml:space="preserve">Переход в нужный каталог (~/work/arch-pc)</w:t>
-            </w:r>
-          </w:p>
-        </w:tc>
-      </w:tr>
-    </w:tbl>
+        <w:t xml:space="preserve">Создадим папку lab05 с помощью клавиши F7 (Рис. 2.3):</w:t>
+      </w:r>
+    </w:p>
+    <w:p>
+      <w:pPr>
+        <w:pStyle w:val="CaptionedFigure"/>
+      </w:pPr>
+      <w:r>
+        <w:drawing>
+          <wp:inline>
+            <wp:extent cx="5334000" cy="3822105"/>
+            <wp:effectExtent b="0" l="0" r="0" t="0"/>
+            <wp:docPr descr="Создание папки" title="" id="28" name="Picture"/>
+            <a:graphic>
+              <a:graphicData uri="http://schemas.openxmlformats.org/drawingml/2006/picture">
+                <pic:pic>
+                  <pic:nvPicPr>
+                    <pic:cNvPr descr="image/3.png" id="29" name="Picture"/>
+                    <pic:cNvPicPr>
+                      <a:picLocks noChangeArrowheads="1" noChangeAspect="1"/>
+                    </pic:cNvPicPr>
+                  </pic:nvPicPr>
+                  <pic:blipFill>
+                    <a:blip r:embed="rId27"/>
+                    <a:stretch>
+                      <a:fillRect/>
+                    </a:stretch>
+                  </pic:blipFill>
+                  <pic:spPr bwMode="auto">
+                    <a:xfrm>
+                      <a:off x="0" y="0"/>
+                      <a:ext cx="5334000" cy="3822105"/>
+                    </a:xfrm>
+                    <a:prstGeom prst="rect">
+                      <a:avLst/>
+                    </a:prstGeom>
+                    <a:noFill/>
+                    <a:ln w="9525">
+                      <a:noFill/>
+                      <a:headEnd/>
+                      <a:tailEnd/>
+                    </a:ln>
+                  </pic:spPr>
+                </pic:pic>
+              </a:graphicData>
+            </a:graphic>
+          </wp:inline>
+        </w:drawing>
+      </w:r>
+    </w:p>
     <w:p>
       <w:pPr>
         <w:pStyle w:val="ImageCaption"/>
       </w:pPr>
       <w:r>
-        <w:t xml:space="preserve">Переход в нужный каталог (~/work/arch-pc)</w:t>
+        <w:t xml:space="preserve">Создание папки</w:t>
       </w:r>
     </w:p>
     <w:p>
@@ -277,40 +343,62 @@
         <w:pStyle w:val="BodyText"/>
       </w:pPr>
       <w:r>
-        <w:t xml:space="preserve">Создадим папку lab05 с помощью клавиши F7 (Рис. 2.4):</w:t>
-      </w:r>
-    </w:p>
-    <w:tbl>
-      <w:tblPr>
-        <w:tblStyle w:val="FigureTable"/>
-        <w:tblW w:type="auto" w:w="0"/>
-        <w:jc w:val="center"/>
-        <w:tblLook w:firstRow="0" w:lastRow="0" w:firstColumn="0" w:lastColumn="0"/>
-      </w:tblPr>
-      <w:tblGrid>
-        <w:gridCol w:w="7920"/>
-      </w:tblGrid>
-      <w:tr>
-        <w:tc>
-          <w:tcPr/>
-          <w:p>
-            <w:pPr>
-              <w:pStyle w:val="Compact"/>
-              <w:jc w:val="center"/>
-            </w:pPr>
-            <w:r>
-              <w:t xml:space="preserve">Создание папки</w:t>
-            </w:r>
-          </w:p>
-        </w:tc>
-      </w:tr>
-    </w:tbl>
+        <w:t xml:space="preserve">Теперь с помощью команды touch создадим файл lab5-1.asm (Рис. 2.4):</w:t>
+      </w:r>
+    </w:p>
+    <w:p>
+      <w:pPr>
+        <w:pStyle w:val="CaptionedFigure"/>
+      </w:pPr>
+      <w:r>
+        <w:drawing>
+          <wp:inline>
+            <wp:extent cx="5334000" cy="3822105"/>
+            <wp:effectExtent b="0" l="0" r="0" t="0"/>
+            <wp:docPr descr="Создание файла lab5-1.asm с помощью команды touch" title="" id="31" name="Picture"/>
+            <a:graphic>
+              <a:graphicData uri="http://schemas.openxmlformats.org/drawingml/2006/picture">
+                <pic:pic>
+                  <pic:nvPicPr>
+                    <pic:cNvPr descr="image/4.png" id="32" name="Picture"/>
+                    <pic:cNvPicPr>
+                      <a:picLocks noChangeArrowheads="1" noChangeAspect="1"/>
+                    </pic:cNvPicPr>
+                  </pic:nvPicPr>
+                  <pic:blipFill>
+                    <a:blip r:embed="rId30"/>
+                    <a:stretch>
+                      <a:fillRect/>
+                    </a:stretch>
+                  </pic:blipFill>
+                  <pic:spPr bwMode="auto">
+                    <a:xfrm>
+                      <a:off x="0" y="0"/>
+                      <a:ext cx="5334000" cy="3822105"/>
+                    </a:xfrm>
+                    <a:prstGeom prst="rect">
+                      <a:avLst/>
+                    </a:prstGeom>
+                    <a:noFill/>
+                    <a:ln w="9525">
+                      <a:noFill/>
+                      <a:headEnd/>
+                      <a:tailEnd/>
+                    </a:ln>
+                  </pic:spPr>
+                </pic:pic>
+              </a:graphicData>
+            </a:graphic>
+          </wp:inline>
+        </w:drawing>
+      </w:r>
+    </w:p>
     <w:p>
       <w:pPr>
         <w:pStyle w:val="ImageCaption"/>
       </w:pPr>
       <w:r>
-        <w:t xml:space="preserve">Создание папки</w:t>
+        <w:t xml:space="preserve">Создание файла lab5-1.asm с помощью команды touch</w:t>
       </w:r>
     </w:p>
     <w:p>
@@ -318,40 +406,62 @@
         <w:pStyle w:val="BodyText"/>
       </w:pPr>
       <w:r>
-        <w:t xml:space="preserve">Теперь с помощью команды touch создадим файл lab5-1.asm (Рис. 2.5):</w:t>
-      </w:r>
-    </w:p>
-    <w:tbl>
-      <w:tblPr>
-        <w:tblStyle w:val="FigureTable"/>
-        <w:tblW w:type="auto" w:w="0"/>
-        <w:jc w:val="center"/>
-        <w:tblLook w:firstRow="0" w:lastRow="0" w:firstColumn="0" w:lastColumn="0"/>
-      </w:tblPr>
-      <w:tblGrid>
-        <w:gridCol w:w="7920"/>
-      </w:tblGrid>
-      <w:tr>
-        <w:tc>
-          <w:tcPr/>
-          <w:p>
-            <w:pPr>
-              <w:pStyle w:val="Compact"/>
-              <w:jc w:val="center"/>
-            </w:pPr>
-            <w:r>
-              <w:t xml:space="preserve">Создание файла lab5-1.asm с помощью команды touch прямо в mc</w:t>
-            </w:r>
-          </w:p>
-        </w:tc>
-      </w:tr>
-    </w:tbl>
+        <w:t xml:space="preserve">Теперь откроем только что созданный файл с помощью редактора nano (Рис. 2.5):</w:t>
+      </w:r>
+    </w:p>
+    <w:p>
+      <w:pPr>
+        <w:pStyle w:val="CaptionedFigure"/>
+      </w:pPr>
+      <w:r>
+        <w:drawing>
+          <wp:inline>
+            <wp:extent cx="5334000" cy="3822105"/>
+            <wp:effectExtent b="0" l="0" r="0" t="0"/>
+            <wp:docPr descr="Выбор текстового редактора" title="" id="34" name="Picture"/>
+            <a:graphic>
+              <a:graphicData uri="http://schemas.openxmlformats.org/drawingml/2006/picture">
+                <pic:pic>
+                  <pic:nvPicPr>
+                    <pic:cNvPr descr="image/5.png" id="35" name="Picture"/>
+                    <pic:cNvPicPr>
+                      <a:picLocks noChangeArrowheads="1" noChangeAspect="1"/>
+                    </pic:cNvPicPr>
+                  </pic:nvPicPr>
+                  <pic:blipFill>
+                    <a:blip r:embed="rId33"/>
+                    <a:stretch>
+                      <a:fillRect/>
+                    </a:stretch>
+                  </pic:blipFill>
+                  <pic:spPr bwMode="auto">
+                    <a:xfrm>
+                      <a:off x="0" y="0"/>
+                      <a:ext cx="5334000" cy="3822105"/>
+                    </a:xfrm>
+                    <a:prstGeom prst="rect">
+                      <a:avLst/>
+                    </a:prstGeom>
+                    <a:noFill/>
+                    <a:ln w="9525">
+                      <a:noFill/>
+                      <a:headEnd/>
+                      <a:tailEnd/>
+                    </a:ln>
+                  </pic:spPr>
+                </pic:pic>
+              </a:graphicData>
+            </a:graphic>
+          </wp:inline>
+        </w:drawing>
+      </w:r>
+    </w:p>
     <w:p>
       <w:pPr>
         <w:pStyle w:val="ImageCaption"/>
       </w:pPr>
       <w:r>
-        <w:t xml:space="preserve">Создание файла lab5-1.asm с помощью команды touch прямо в mc</w:t>
+        <w:t xml:space="preserve">Выбор текстового редактора</w:t>
       </w:r>
     </w:p>
     <w:p>
@@ -359,40 +469,62 @@
         <w:pStyle w:val="BodyText"/>
       </w:pPr>
       <w:r>
-        <w:t xml:space="preserve">Теперь откроем только что созданный файл с помощью редактор nano (Рис. 2.6):</w:t>
-      </w:r>
-    </w:p>
-    <w:tbl>
-      <w:tblPr>
-        <w:tblStyle w:val="FigureTable"/>
-        <w:tblW w:type="auto" w:w="0"/>
-        <w:jc w:val="center"/>
-        <w:tblLook w:firstRow="0" w:lastRow="0" w:firstColumn="0" w:lastColumn="0"/>
-      </w:tblPr>
-      <w:tblGrid>
-        <w:gridCol w:w="7920"/>
-      </w:tblGrid>
-      <w:tr>
-        <w:tc>
-          <w:tcPr/>
-          <w:p>
-            <w:pPr>
-              <w:pStyle w:val="Compact"/>
-              <w:jc w:val="center"/>
-            </w:pPr>
-            <w:r>
-              <w:t xml:space="preserve">Выбор текстового редактора</w:t>
-            </w:r>
-          </w:p>
-        </w:tc>
-      </w:tr>
-    </w:tbl>
+        <w:t xml:space="preserve">Теперь отредактируем файл и поместим в него следующий код (Рис. 2.6):</w:t>
+      </w:r>
+    </w:p>
+    <w:p>
+      <w:pPr>
+        <w:pStyle w:val="CaptionedFigure"/>
+      </w:pPr>
+      <w:r>
+        <w:drawing>
+          <wp:inline>
+            <wp:extent cx="5334000" cy="3822105"/>
+            <wp:effectExtent b="0" l="0" r="0" t="0"/>
+            <wp:docPr descr="Редактирование файла lab5-1.asm" title="" id="37" name="Picture"/>
+            <a:graphic>
+              <a:graphicData uri="http://schemas.openxmlformats.org/drawingml/2006/picture">
+                <pic:pic>
+                  <pic:nvPicPr>
+                    <pic:cNvPr descr="image/6.png" id="38" name="Picture"/>
+                    <pic:cNvPicPr>
+                      <a:picLocks noChangeArrowheads="1" noChangeAspect="1"/>
+                    </pic:cNvPicPr>
+                  </pic:nvPicPr>
+                  <pic:blipFill>
+                    <a:blip r:embed="rId36"/>
+                    <a:stretch>
+                      <a:fillRect/>
+                    </a:stretch>
+                  </pic:blipFill>
+                  <pic:spPr bwMode="auto">
+                    <a:xfrm>
+                      <a:off x="0" y="0"/>
+                      <a:ext cx="5334000" cy="3822105"/>
+                    </a:xfrm>
+                    <a:prstGeom prst="rect">
+                      <a:avLst/>
+                    </a:prstGeom>
+                    <a:noFill/>
+                    <a:ln w="9525">
+                      <a:noFill/>
+                      <a:headEnd/>
+                      <a:tailEnd/>
+                    </a:ln>
+                  </pic:spPr>
+                </pic:pic>
+              </a:graphicData>
+            </a:graphic>
+          </wp:inline>
+        </w:drawing>
+      </w:r>
+    </w:p>
     <w:p>
       <w:pPr>
         <w:pStyle w:val="ImageCaption"/>
       </w:pPr>
       <w:r>
-        <w:t xml:space="preserve">Выбор текстового редактора</w:t>
+        <w:t xml:space="preserve">Редактирование файла lab5-1.asm</w:t>
       </w:r>
     </w:p>
     <w:p>
@@ -400,40 +532,62 @@
         <w:pStyle w:val="BodyText"/>
       </w:pPr>
       <w:r>
-        <w:t xml:space="preserve">Теперь отредактируем файл и поместим в него следующий код (Рис. 2.7):</w:t>
-      </w:r>
-    </w:p>
-    <w:tbl>
-      <w:tblPr>
-        <w:tblStyle w:val="FigureTable"/>
-        <w:tblW w:type="auto" w:w="0"/>
-        <w:jc w:val="center"/>
-        <w:tblLook w:firstRow="0" w:lastRow="0" w:firstColumn="0" w:lastColumn="0"/>
-      </w:tblPr>
-      <w:tblGrid>
-        <w:gridCol w:w="7920"/>
-      </w:tblGrid>
-      <w:tr>
-        <w:tc>
-          <w:tcPr/>
-          <w:p>
-            <w:pPr>
-              <w:pStyle w:val="Compact"/>
-              <w:jc w:val="center"/>
-            </w:pPr>
-            <w:r>
-              <w:t xml:space="preserve">Редактирование файла lab5-1.asm</w:t>
-            </w:r>
-          </w:p>
-        </w:tc>
-      </w:tr>
-    </w:tbl>
+        <w:t xml:space="preserve">Теперь сохраним его,скомпилируем и соберём (Рис. 2.7):</w:t>
+      </w:r>
+    </w:p>
+    <w:p>
+      <w:pPr>
+        <w:pStyle w:val="CaptionedFigure"/>
+      </w:pPr>
+      <w:r>
+        <w:drawing>
+          <wp:inline>
+            <wp:extent cx="5334000" cy="1195244"/>
+            <wp:effectExtent b="0" l="0" r="0" t="0"/>
+            <wp:docPr descr="Сборка исполняемого файла" title="" id="40" name="Picture"/>
+            <a:graphic>
+              <a:graphicData uri="http://schemas.openxmlformats.org/drawingml/2006/picture">
+                <pic:pic>
+                  <pic:nvPicPr>
+                    <pic:cNvPr descr="image/7.png" id="41" name="Picture"/>
+                    <pic:cNvPicPr>
+                      <a:picLocks noChangeArrowheads="1" noChangeAspect="1"/>
+                    </pic:cNvPicPr>
+                  </pic:nvPicPr>
+                  <pic:blipFill>
+                    <a:blip r:embed="rId39"/>
+                    <a:stretch>
+                      <a:fillRect/>
+                    </a:stretch>
+                  </pic:blipFill>
+                  <pic:spPr bwMode="auto">
+                    <a:xfrm>
+                      <a:off x="0" y="0"/>
+                      <a:ext cx="5334000" cy="1195244"/>
+                    </a:xfrm>
+                    <a:prstGeom prst="rect">
+                      <a:avLst/>
+                    </a:prstGeom>
+                    <a:noFill/>
+                    <a:ln w="9525">
+                      <a:noFill/>
+                      <a:headEnd/>
+                      <a:tailEnd/>
+                    </a:ln>
+                  </pic:spPr>
+                </pic:pic>
+              </a:graphicData>
+            </a:graphic>
+          </wp:inline>
+        </w:drawing>
+      </w:r>
+    </w:p>
     <w:p>
       <w:pPr>
         <w:pStyle w:val="ImageCaption"/>
       </w:pPr>
       <w:r>
-        <w:t xml:space="preserve">Редактирование файла lab5-1.asm</w:t>
+        <w:t xml:space="preserve">Сборка исполняемого файла</w:t>
       </w:r>
     </w:p>
     <w:p>
@@ -441,40 +595,62 @@
         <w:pStyle w:val="BodyText"/>
       </w:pPr>
       <w:r>
-        <w:t xml:space="preserve">Теперь сохраним его (сочетанием клавиш ctrl+x и согласившись с сохранением) и с помощью F3 откроем для просмотра, чтобы убедиться, что он сохранился корректно (Рис. 2.8):</w:t>
-      </w:r>
-    </w:p>
-    <w:tbl>
-      <w:tblPr>
-        <w:tblStyle w:val="FigureTable"/>
-        <w:tblW w:type="auto" w:w="0"/>
-        <w:jc w:val="center"/>
-        <w:tblLook w:firstRow="0" w:lastRow="0" w:firstColumn="0" w:lastColumn="0"/>
-      </w:tblPr>
-      <w:tblGrid>
-        <w:gridCol w:w="7920"/>
-      </w:tblGrid>
-      <w:tr>
-        <w:tc>
-          <w:tcPr/>
-          <w:p>
-            <w:pPr>
-              <w:pStyle w:val="Compact"/>
-              <w:jc w:val="center"/>
-            </w:pPr>
-            <w:r>
-              <w:t xml:space="preserve">Проверка успешного редактирования</w:t>
-            </w:r>
-          </w:p>
-        </w:tc>
-      </w:tr>
-    </w:tbl>
+        <w:t xml:space="preserve">После этого запустим получившийся исполняемый файл и введём ФИО (Рис. 2.8):</w:t>
+      </w:r>
+    </w:p>
+    <w:p>
+      <w:pPr>
+        <w:pStyle w:val="CaptionedFigure"/>
+      </w:pPr>
+      <w:r>
+        <w:drawing>
+          <wp:inline>
+            <wp:extent cx="5334000" cy="1195244"/>
+            <wp:effectExtent b="0" l="0" r="0" t="0"/>
+            <wp:docPr descr="Взаимодействие с программой" title="" id="43" name="Picture"/>
+            <a:graphic>
+              <a:graphicData uri="http://schemas.openxmlformats.org/drawingml/2006/picture">
+                <pic:pic>
+                  <pic:nvPicPr>
+                    <pic:cNvPr descr="image/8.png" id="44" name="Picture"/>
+                    <pic:cNvPicPr>
+                      <a:picLocks noChangeArrowheads="1" noChangeAspect="1"/>
+                    </pic:cNvPicPr>
+                  </pic:nvPicPr>
+                  <pic:blipFill>
+                    <a:blip r:embed="rId42"/>
+                    <a:stretch>
+                      <a:fillRect/>
+                    </a:stretch>
+                  </pic:blipFill>
+                  <pic:spPr bwMode="auto">
+                    <a:xfrm>
+                      <a:off x="0" y="0"/>
+                      <a:ext cx="5334000" cy="1195244"/>
+                    </a:xfrm>
+                    <a:prstGeom prst="rect">
+                      <a:avLst/>
+                    </a:prstGeom>
+                    <a:noFill/>
+                    <a:ln w="9525">
+                      <a:noFill/>
+                      <a:headEnd/>
+                      <a:tailEnd/>
+                    </a:ln>
+                  </pic:spPr>
+                </pic:pic>
+              </a:graphicData>
+            </a:graphic>
+          </wp:inline>
+        </w:drawing>
+      </w:r>
+    </w:p>
     <w:p>
       <w:pPr>
         <w:pStyle w:val="ImageCaption"/>
       </w:pPr>
       <w:r>
-        <w:t xml:space="preserve">Проверка успешного редактирования</w:t>
+        <w:t xml:space="preserve">Взаимодействие с программой</w:t>
       </w:r>
     </w:p>
     <w:p>
@@ -482,40 +658,62 @@
         <w:pStyle w:val="BodyText"/>
       </w:pPr>
       <w:r>
-        <w:t xml:space="preserve">Теперь скомпилируем его (Рис. 2.9):</w:t>
-      </w:r>
-    </w:p>
-    <w:tbl>
-      <w:tblPr>
-        <w:tblStyle w:val="FigureTable"/>
-        <w:tblW w:type="auto" w:w="0"/>
-        <w:jc w:val="center"/>
-        <w:tblLook w:firstRow="0" w:lastRow="0" w:firstColumn="0" w:lastColumn="0"/>
-      </w:tblPr>
-      <w:tblGrid>
-        <w:gridCol w:w="7920"/>
-      </w:tblGrid>
-      <w:tr>
-        <w:tc>
-          <w:tcPr/>
-          <w:p>
-            <w:pPr>
-              <w:pStyle w:val="Compact"/>
-              <w:jc w:val="center"/>
-            </w:pPr>
-            <w:r>
-              <w:t xml:space="preserve">Компиляция файла с помощью nasm</w:t>
-            </w:r>
-          </w:p>
-        </w:tc>
-      </w:tr>
-    </w:tbl>
+        <w:t xml:space="preserve">После нажатия Enter программа завершится и ничего не произойдёт. Теперь скачаем файл in_out.asm, откроем папку с ним в правой панели и скопируем его в нашу рабочую папку с помощью F6 (Рис. 2.9):</w:t>
+      </w:r>
+    </w:p>
+    <w:p>
+      <w:pPr>
+        <w:pStyle w:val="CaptionedFigure"/>
+      </w:pPr>
+      <w:r>
+        <w:drawing>
+          <wp:inline>
+            <wp:extent cx="5334000" cy="3645207"/>
+            <wp:effectExtent b="0" l="0" r="0" t="0"/>
+            <wp:docPr descr="Копирование файла" title="" id="46" name="Picture"/>
+            <a:graphic>
+              <a:graphicData uri="http://schemas.openxmlformats.org/drawingml/2006/picture">
+                <pic:pic>
+                  <pic:nvPicPr>
+                    <pic:cNvPr descr="image/9.png" id="47" name="Picture"/>
+                    <pic:cNvPicPr>
+                      <a:picLocks noChangeArrowheads="1" noChangeAspect="1"/>
+                    </pic:cNvPicPr>
+                  </pic:nvPicPr>
+                  <pic:blipFill>
+                    <a:blip r:embed="rId45"/>
+                    <a:stretch>
+                      <a:fillRect/>
+                    </a:stretch>
+                  </pic:blipFill>
+                  <pic:spPr bwMode="auto">
+                    <a:xfrm>
+                      <a:off x="0" y="0"/>
+                      <a:ext cx="5334000" cy="3645207"/>
+                    </a:xfrm>
+                    <a:prstGeom prst="rect">
+                      <a:avLst/>
+                    </a:prstGeom>
+                    <a:noFill/>
+                    <a:ln w="9525">
+                      <a:noFill/>
+                      <a:headEnd/>
+                      <a:tailEnd/>
+                    </a:ln>
+                  </pic:spPr>
+                </pic:pic>
+              </a:graphicData>
+            </a:graphic>
+          </wp:inline>
+        </w:drawing>
+      </w:r>
+    </w:p>
     <w:p>
       <w:pPr>
         <w:pStyle w:val="ImageCaption"/>
       </w:pPr>
       <w:r>
-        <w:t xml:space="preserve">Компиляция файла с помощью nasm</w:t>
+        <w:t xml:space="preserve">Копирование файла</w:t>
       </w:r>
     </w:p>
     <w:p>
@@ -523,40 +721,62 @@
         <w:pStyle w:val="BodyText"/>
       </w:pPr>
       <w:r>
-        <w:t xml:space="preserve">И соберём (Рис. 2.10):</w:t>
-      </w:r>
-    </w:p>
-    <w:tbl>
-      <w:tblPr>
-        <w:tblStyle w:val="FigureTable"/>
-        <w:tblW w:type="auto" w:w="0"/>
-        <w:jc w:val="center"/>
-        <w:tblLook w:firstRow="0" w:lastRow="0" w:firstColumn="0" w:lastColumn="0"/>
-      </w:tblPr>
-      <w:tblGrid>
-        <w:gridCol w:w="7920"/>
-      </w:tblGrid>
-      <w:tr>
-        <w:tc>
-          <w:tcPr/>
-          <w:p>
-            <w:pPr>
-              <w:pStyle w:val="Compact"/>
-              <w:jc w:val="center"/>
-            </w:pPr>
-            <w:r>
-              <w:t xml:space="preserve">Сборка исполняемого файла с помощью ld</w:t>
-            </w:r>
-          </w:p>
-        </w:tc>
-      </w:tr>
-    </w:tbl>
+        <w:t xml:space="preserve">Теперь сделаем копию файла lab5-1.asm с помощью команды F5. Назовём копию lab5-2.asm (Рис. 2.10):</w:t>
+      </w:r>
+    </w:p>
+    <w:p>
+      <w:pPr>
+        <w:pStyle w:val="CaptionedFigure"/>
+      </w:pPr>
+      <w:r>
+        <w:drawing>
+          <wp:inline>
+            <wp:extent cx="5334000" cy="3645207"/>
+            <wp:effectExtent b="0" l="0" r="0" t="0"/>
+            <wp:docPr descr="Копирование файла c помощью F5" title="" id="49" name="Picture"/>
+            <a:graphic>
+              <a:graphicData uri="http://schemas.openxmlformats.org/drawingml/2006/picture">
+                <pic:pic>
+                  <pic:nvPicPr>
+                    <pic:cNvPr descr="image/10.png" id="50" name="Picture"/>
+                    <pic:cNvPicPr>
+                      <a:picLocks noChangeArrowheads="1" noChangeAspect="1"/>
+                    </pic:cNvPicPr>
+                  </pic:nvPicPr>
+                  <pic:blipFill>
+                    <a:blip r:embed="rId48"/>
+                    <a:stretch>
+                      <a:fillRect/>
+                    </a:stretch>
+                  </pic:blipFill>
+                  <pic:spPr bwMode="auto">
+                    <a:xfrm>
+                      <a:off x="0" y="0"/>
+                      <a:ext cx="5334000" cy="3645207"/>
+                    </a:xfrm>
+                    <a:prstGeom prst="rect">
+                      <a:avLst/>
+                    </a:prstGeom>
+                    <a:noFill/>
+                    <a:ln w="9525">
+                      <a:noFill/>
+                      <a:headEnd/>
+                      <a:tailEnd/>
+                    </a:ln>
+                  </pic:spPr>
+                </pic:pic>
+              </a:graphicData>
+            </a:graphic>
+          </wp:inline>
+        </w:drawing>
+      </w:r>
+    </w:p>
     <w:p>
       <w:pPr>
         <w:pStyle w:val="ImageCaption"/>
       </w:pPr>
       <w:r>
-        <w:t xml:space="preserve">Сборка исполняемого файла с помощью ld</w:t>
+        <w:t xml:space="preserve">Копирование файла c помощью F5</w:t>
       </w:r>
     </w:p>
     <w:p>
@@ -564,40 +784,62 @@
         <w:pStyle w:val="BodyText"/>
       </w:pPr>
       <w:r>
-        <w:t xml:space="preserve">После этого запустим получившийся исполняемый файл и введём ФИО (Рис. 2.11):</w:t>
-      </w:r>
-    </w:p>
-    <w:tbl>
-      <w:tblPr>
-        <w:tblStyle w:val="FigureTable"/>
-        <w:tblW w:type="auto" w:w="0"/>
-        <w:jc w:val="center"/>
-        <w:tblLook w:firstRow="0" w:lastRow="0" w:firstColumn="0" w:lastColumn="0"/>
-      </w:tblPr>
-      <w:tblGrid>
-        <w:gridCol w:w="7920"/>
-      </w:tblGrid>
-      <w:tr>
-        <w:tc>
-          <w:tcPr/>
-          <w:p>
-            <w:pPr>
-              <w:pStyle w:val="Compact"/>
-              <w:jc w:val="center"/>
-            </w:pPr>
-            <w:r>
-              <w:t xml:space="preserve">Взаимодействие с программой</w:t>
-            </w:r>
-          </w:p>
-        </w:tc>
-      </w:tr>
-    </w:tbl>
+        <w:t xml:space="preserve">Откроем в текстовом редакторе файл lab5-2.asm и напишем туда следующий код (Рис. 2.11):</w:t>
+      </w:r>
+    </w:p>
+    <w:p>
+      <w:pPr>
+        <w:pStyle w:val="CaptionedFigure"/>
+      </w:pPr>
+      <w:r>
+        <w:drawing>
+          <wp:inline>
+            <wp:extent cx="5334000" cy="3645207"/>
+            <wp:effectExtent b="0" l="0" r="0" t="0"/>
+            <wp:docPr descr="Редактирование файла lab5-2.asm" title="" id="52" name="Picture"/>
+            <a:graphic>
+              <a:graphicData uri="http://schemas.openxmlformats.org/drawingml/2006/picture">
+                <pic:pic>
+                  <pic:nvPicPr>
+                    <pic:cNvPr descr="image/11.png" id="53" name="Picture"/>
+                    <pic:cNvPicPr>
+                      <a:picLocks noChangeArrowheads="1" noChangeAspect="1"/>
+                    </pic:cNvPicPr>
+                  </pic:nvPicPr>
+                  <pic:blipFill>
+                    <a:blip r:embed="rId51"/>
+                    <a:stretch>
+                      <a:fillRect/>
+                    </a:stretch>
+                  </pic:blipFill>
+                  <pic:spPr bwMode="auto">
+                    <a:xfrm>
+                      <a:off x="0" y="0"/>
+                      <a:ext cx="5334000" cy="3645207"/>
+                    </a:xfrm>
+                    <a:prstGeom prst="rect">
+                      <a:avLst/>
+                    </a:prstGeom>
+                    <a:noFill/>
+                    <a:ln w="9525">
+                      <a:noFill/>
+                      <a:headEnd/>
+                      <a:tailEnd/>
+                    </a:ln>
+                  </pic:spPr>
+                </pic:pic>
+              </a:graphicData>
+            </a:graphic>
+          </wp:inline>
+        </w:drawing>
+      </w:r>
+    </w:p>
     <w:p>
       <w:pPr>
         <w:pStyle w:val="ImageCaption"/>
       </w:pPr>
       <w:r>
-        <w:t xml:space="preserve">Взаимодействие с программой</w:t>
+        <w:t xml:space="preserve">Редактирование файла lab5-2.asm</w:t>
       </w:r>
     </w:p>
     <w:p>
@@ -605,40 +847,62 @@
         <w:pStyle w:val="BodyText"/>
       </w:pPr>
       <w:r>
-        <w:t xml:space="preserve">После нажатия Enter программа завершится и ничего не произойдёт. Теперь скачаем файл in_out.asm и откроем папку с ним в правой панели (Рис. 2.12):</w:t>
-      </w:r>
-    </w:p>
-    <w:tbl>
-      <w:tblPr>
-        <w:tblStyle w:val="FigureTable"/>
-        <w:tblW w:type="auto" w:w="0"/>
-        <w:jc w:val="center"/>
-        <w:tblLook w:firstRow="0" w:lastRow="0" w:firstColumn="0" w:lastColumn="0"/>
-      </w:tblPr>
-      <w:tblGrid>
-        <w:gridCol w:w="7920"/>
-      </w:tblGrid>
-      <w:tr>
-        <w:tc>
-          <w:tcPr/>
-          <w:p>
-            <w:pPr>
-              <w:pStyle w:val="Compact"/>
-              <w:jc w:val="center"/>
-            </w:pPr>
-            <w:r>
-              <w:t xml:space="preserve">Открытие папки с файлом in_out.asm в правой панели</w:t>
-            </w:r>
-          </w:p>
-        </w:tc>
-      </w:tr>
-    </w:tbl>
+        <w:t xml:space="preserve">После чего создадим исполняемый файл с помощью nasm и ld и запустим созданный файл (Рис. 2.12):</w:t>
+      </w:r>
+    </w:p>
+    <w:p>
+      <w:pPr>
+        <w:pStyle w:val="CaptionedFigure"/>
+      </w:pPr>
+      <w:r>
+        <w:drawing>
+          <wp:inline>
+            <wp:extent cx="5334000" cy="1364929"/>
+            <wp:effectExtent b="0" l="0" r="0" t="0"/>
+            <wp:docPr descr="Запуск исполняемого файла" title="" id="55" name="Picture"/>
+            <a:graphic>
+              <a:graphicData uri="http://schemas.openxmlformats.org/drawingml/2006/picture">
+                <pic:pic>
+                  <pic:nvPicPr>
+                    <pic:cNvPr descr="image/12.png" id="56" name="Picture"/>
+                    <pic:cNvPicPr>
+                      <a:picLocks noChangeArrowheads="1" noChangeAspect="1"/>
+                    </pic:cNvPicPr>
+                  </pic:nvPicPr>
+                  <pic:blipFill>
+                    <a:blip r:embed="rId54"/>
+                    <a:stretch>
+                      <a:fillRect/>
+                    </a:stretch>
+                  </pic:blipFill>
+                  <pic:spPr bwMode="auto">
+                    <a:xfrm>
+                      <a:off x="0" y="0"/>
+                      <a:ext cx="5334000" cy="1364929"/>
+                    </a:xfrm>
+                    <a:prstGeom prst="rect">
+                      <a:avLst/>
+                    </a:prstGeom>
+                    <a:noFill/>
+                    <a:ln w="9525">
+                      <a:noFill/>
+                      <a:headEnd/>
+                      <a:tailEnd/>
+                    </a:ln>
+                  </pic:spPr>
+                </pic:pic>
+              </a:graphicData>
+            </a:graphic>
+          </wp:inline>
+        </w:drawing>
+      </w:r>
+    </w:p>
     <w:p>
       <w:pPr>
         <w:pStyle w:val="ImageCaption"/>
       </w:pPr>
       <w:r>
-        <w:t xml:space="preserve">Открытие папки с файлом in_out.asm в правой панели</w:t>
+        <w:t xml:space="preserve">Запуск исполняемого файла</w:t>
       </w:r>
     </w:p>
     <w:p>
@@ -646,40 +910,62 @@
         <w:pStyle w:val="BodyText"/>
       </w:pPr>
       <w:r>
-        <w:t xml:space="preserve">Скопируем его в нашу рабочую папку с помощью F6 (Рис. 2.13):</w:t>
-      </w:r>
-    </w:p>
-    <w:tbl>
-      <w:tblPr>
-        <w:tblStyle w:val="FigureTable"/>
-        <w:tblW w:type="auto" w:w="0"/>
-        <w:jc w:val="center"/>
-        <w:tblLook w:firstRow="0" w:lastRow="0" w:firstColumn="0" w:lastColumn="0"/>
-      </w:tblPr>
-      <w:tblGrid>
-        <w:gridCol w:w="7920"/>
-      </w:tblGrid>
-      <w:tr>
-        <w:tc>
-          <w:tcPr/>
-          <w:p>
-            <w:pPr>
-              <w:pStyle w:val="Compact"/>
-              <w:jc w:val="center"/>
-            </w:pPr>
-            <w:r>
-              <w:t xml:space="preserve">Копирование файла c помощью F6</w:t>
-            </w:r>
-          </w:p>
-        </w:tc>
-      </w:tr>
-    </w:tbl>
+        <w:t xml:space="preserve">Попробуем теперь вместо команды sprintLF использовать просто команду sprint (Рис. 2.13):</w:t>
+      </w:r>
+    </w:p>
+    <w:p>
+      <w:pPr>
+        <w:pStyle w:val="CaptionedFigure"/>
+      </w:pPr>
+      <w:r>
+        <w:drawing>
+          <wp:inline>
+            <wp:extent cx="5334000" cy="3578145"/>
+            <wp:effectExtent b="0" l="0" r="0" t="0"/>
+            <wp:docPr descr="Изменение файла lab5-2.asm" title="" id="58" name="Picture"/>
+            <a:graphic>
+              <a:graphicData uri="http://schemas.openxmlformats.org/drawingml/2006/picture">
+                <pic:pic>
+                  <pic:nvPicPr>
+                    <pic:cNvPr descr="image/13.png" id="59" name="Picture"/>
+                    <pic:cNvPicPr>
+                      <a:picLocks noChangeArrowheads="1" noChangeAspect="1"/>
+                    </pic:cNvPicPr>
+                  </pic:nvPicPr>
+                  <pic:blipFill>
+                    <a:blip r:embed="rId57"/>
+                    <a:stretch>
+                      <a:fillRect/>
+                    </a:stretch>
+                  </pic:blipFill>
+                  <pic:spPr bwMode="auto">
+                    <a:xfrm>
+                      <a:off x="0" y="0"/>
+                      <a:ext cx="5334000" cy="3578145"/>
+                    </a:xfrm>
+                    <a:prstGeom prst="rect">
+                      <a:avLst/>
+                    </a:prstGeom>
+                    <a:noFill/>
+                    <a:ln w="9525">
+                      <a:noFill/>
+                      <a:headEnd/>
+                      <a:tailEnd/>
+                    </a:ln>
+                  </pic:spPr>
+                </pic:pic>
+              </a:graphicData>
+            </a:graphic>
+          </wp:inline>
+        </w:drawing>
+      </w:r>
+    </w:p>
     <w:p>
       <w:pPr>
         <w:pStyle w:val="ImageCaption"/>
       </w:pPr>
       <w:r>
-        <w:t xml:space="preserve">Копирование файла c помощью F6</w:t>
+        <w:t xml:space="preserve">Изменение файла lab5-2.asm</w:t>
       </w:r>
     </w:p>
     <w:p>
@@ -687,40 +973,62 @@
         <w:pStyle w:val="BodyText"/>
       </w:pPr>
       <w:r>
-        <w:t xml:space="preserve">Теперь сделаем копию файла lab5-1.asm с помощью команды F5. Назовём копию lab5-2.asm (Рис. 2.14):</w:t>
-      </w:r>
-    </w:p>
-    <w:tbl>
-      <w:tblPr>
-        <w:tblStyle w:val="FigureTable"/>
-        <w:tblW w:type="auto" w:w="0"/>
-        <w:jc w:val="center"/>
-        <w:tblLook w:firstRow="0" w:lastRow="0" w:firstColumn="0" w:lastColumn="0"/>
-      </w:tblPr>
-      <w:tblGrid>
-        <w:gridCol w:w="7920"/>
-      </w:tblGrid>
-      <w:tr>
-        <w:tc>
-          <w:tcPr/>
-          <w:p>
-            <w:pPr>
-              <w:pStyle w:val="Compact"/>
-              <w:jc w:val="center"/>
-            </w:pPr>
-            <w:r>
-              <w:t xml:space="preserve">Копирование файла c помощью F5</w:t>
-            </w:r>
-          </w:p>
-        </w:tc>
-      </w:tr>
-    </w:tbl>
+        <w:t xml:space="preserve">Точно также соберём исполняемый файл и запустим его (Рис. 2.14):</w:t>
+      </w:r>
+    </w:p>
+    <w:p>
+      <w:pPr>
+        <w:pStyle w:val="CaptionedFigure"/>
+      </w:pPr>
+      <w:r>
+        <w:drawing>
+          <wp:inline>
+            <wp:extent cx="5334000" cy="1442647"/>
+            <wp:effectExtent b="0" l="0" r="0" t="0"/>
+            <wp:docPr descr="Запуск изменённого файла" title="" id="61" name="Picture"/>
+            <a:graphic>
+              <a:graphicData uri="http://schemas.openxmlformats.org/drawingml/2006/picture">
+                <pic:pic>
+                  <pic:nvPicPr>
+                    <pic:cNvPr descr="image/14.png" id="62" name="Picture"/>
+                    <pic:cNvPicPr>
+                      <a:picLocks noChangeArrowheads="1" noChangeAspect="1"/>
+                    </pic:cNvPicPr>
+                  </pic:nvPicPr>
+                  <pic:blipFill>
+                    <a:blip r:embed="rId60"/>
+                    <a:stretch>
+                      <a:fillRect/>
+                    </a:stretch>
+                  </pic:blipFill>
+                  <pic:spPr bwMode="auto">
+                    <a:xfrm>
+                      <a:off x="0" y="0"/>
+                      <a:ext cx="5334000" cy="1442647"/>
+                    </a:xfrm>
+                    <a:prstGeom prst="rect">
+                      <a:avLst/>
+                    </a:prstGeom>
+                    <a:noFill/>
+                    <a:ln w="9525">
+                      <a:noFill/>
+                      <a:headEnd/>
+                      <a:tailEnd/>
+                    </a:ln>
+                  </pic:spPr>
+                </pic:pic>
+              </a:graphicData>
+            </a:graphic>
+          </wp:inline>
+        </w:drawing>
+      </w:r>
+    </w:p>
     <w:p>
       <w:pPr>
         <w:pStyle w:val="ImageCaption"/>
       </w:pPr>
       <w:r>
-        <w:t xml:space="preserve">Копирование файла c помощью F5</w:t>
+        <w:t xml:space="preserve">Запуск изменённого файла</w:t>
       </w:r>
     </w:p>
     <w:p>
@@ -728,257 +1036,11 @@
         <w:pStyle w:val="BodyText"/>
       </w:pPr>
       <w:r>
-        <w:t xml:space="preserve">Теперь наша папка выглядит следующим образом (Рис. 2.15):</w:t>
-      </w:r>
-    </w:p>
-    <w:tbl>
-      <w:tblPr>
-        <w:tblStyle w:val="FigureTable"/>
-        <w:tblW w:type="auto" w:w="0"/>
-        <w:jc w:val="center"/>
-        <w:tblLook w:firstRow="0" w:lastRow="0" w:firstColumn="0" w:lastColumn="0"/>
-      </w:tblPr>
-      <w:tblGrid>
-        <w:gridCol w:w="7920"/>
-      </w:tblGrid>
-      <w:tr>
-        <w:tc>
-          <w:tcPr/>
-          <w:p>
-            <w:pPr>
-              <w:pStyle w:val="Compact"/>
-              <w:jc w:val="center"/>
-            </w:pPr>
-            <w:r>
-              <w:t xml:space="preserve">Текущий вид рабочей папки</w:t>
-            </w:r>
-          </w:p>
-        </w:tc>
-      </w:tr>
-    </w:tbl>
-    <w:p>
-      <w:pPr>
-        <w:pStyle w:val="ImageCaption"/>
-      </w:pPr>
-      <w:r>
-        <w:t xml:space="preserve">Текущий вид рабочей папки</w:t>
-      </w:r>
-    </w:p>
-    <w:p>
-      <w:pPr>
-        <w:pStyle w:val="BodyText"/>
-      </w:pPr>
-      <w:r>
-        <w:t xml:space="preserve">Откроем в текстовом редакторе файл lab5-2.asm и напишем туда следующий код (Рис. 2.16):</w:t>
-      </w:r>
-    </w:p>
-    <w:tbl>
-      <w:tblPr>
-        <w:tblStyle w:val="FigureTable"/>
-        <w:tblW w:type="auto" w:w="0"/>
-        <w:jc w:val="center"/>
-        <w:tblLook w:firstRow="0" w:lastRow="0" w:firstColumn="0" w:lastColumn="0"/>
-      </w:tblPr>
-      <w:tblGrid>
-        <w:gridCol w:w="7920"/>
-      </w:tblGrid>
-      <w:tr>
-        <w:tc>
-          <w:tcPr/>
-          <w:p>
-            <w:pPr>
-              <w:pStyle w:val="Compact"/>
-              <w:jc w:val="center"/>
-            </w:pPr>
-            <w:r>
-              <w:t xml:space="preserve">Редактирование файла lab5-2.asm</w:t>
-            </w:r>
-          </w:p>
-        </w:tc>
-      </w:tr>
-    </w:tbl>
-    <w:p>
-      <w:pPr>
-        <w:pStyle w:val="ImageCaption"/>
-      </w:pPr>
-      <w:r>
-        <w:t xml:space="preserve">Редактирование файла lab5-2.asm</w:t>
-      </w:r>
-    </w:p>
-    <w:p>
-      <w:pPr>
-        <w:pStyle w:val="BodyText"/>
-      </w:pPr>
-      <w:r>
-        <w:t xml:space="preserve">После чего создадим исполняемый файл с помощью nasm и ld (Рис. 2.17):</w:t>
-      </w:r>
-    </w:p>
-    <w:tbl>
-      <w:tblPr>
-        <w:tblStyle w:val="FigureTable"/>
-        <w:tblW w:type="auto" w:w="0"/>
-        <w:jc w:val="center"/>
-        <w:tblLook w:firstRow="0" w:lastRow="0" w:firstColumn="0" w:lastColumn="0"/>
-      </w:tblPr>
-      <w:tblGrid>
-        <w:gridCol w:w="7920"/>
-      </w:tblGrid>
-      <w:tr>
-        <w:tc>
-          <w:tcPr/>
-          <w:p>
-            <w:pPr>
-              <w:pStyle w:val="Compact"/>
-              <w:jc w:val="center"/>
-            </w:pPr>
-            <w:r>
-              <w:t xml:space="preserve">Создание исполняемого файла</w:t>
-            </w:r>
-          </w:p>
-        </w:tc>
-      </w:tr>
-    </w:tbl>
-    <w:p>
-      <w:pPr>
-        <w:pStyle w:val="ImageCaption"/>
-      </w:pPr>
-      <w:r>
-        <w:t xml:space="preserve">Создание исполняемого файла</w:t>
-      </w:r>
-    </w:p>
-    <w:p>
-      <w:pPr>
-        <w:pStyle w:val="BodyText"/>
-      </w:pPr>
-      <w:r>
-        <w:t xml:space="preserve">Запустим созданный файл (Рис. 2.18):</w:t>
-      </w:r>
-    </w:p>
-    <w:tbl>
-      <w:tblPr>
-        <w:tblStyle w:val="FigureTable"/>
-        <w:tblW w:type="auto" w:w="0"/>
-        <w:jc w:val="center"/>
-        <w:tblLook w:firstRow="0" w:lastRow="0" w:firstColumn="0" w:lastColumn="0"/>
-      </w:tblPr>
-      <w:tblGrid>
-        <w:gridCol w:w="7920"/>
-      </w:tblGrid>
-      <w:tr>
-        <w:tc>
-          <w:tcPr/>
-          <w:p>
-            <w:pPr>
-              <w:pStyle w:val="Compact"/>
-              <w:jc w:val="center"/>
-            </w:pPr>
-            <w:r>
-              <w:t xml:space="preserve">Запуск исполняемого файла</w:t>
-            </w:r>
-          </w:p>
-        </w:tc>
-      </w:tr>
-    </w:tbl>
-    <w:p>
-      <w:pPr>
-        <w:pStyle w:val="ImageCaption"/>
-      </w:pPr>
-      <w:r>
-        <w:t xml:space="preserve">Запуск исполняемого файла</w:t>
-      </w:r>
-    </w:p>
-    <w:p>
-      <w:pPr>
-        <w:pStyle w:val="BodyText"/>
-      </w:pPr>
-      <w:r>
-        <w:t xml:space="preserve">Он работает также, как и файл lab5-1, но использует для работы сторонний файл. Попробуем теперь вместо команды sprintLF использовать просто команду sprint (Рис. 2.19):</w:t>
-      </w:r>
-    </w:p>
-    <w:tbl>
-      <w:tblPr>
-        <w:tblStyle w:val="FigureTable"/>
-        <w:tblW w:type="auto" w:w="0"/>
-        <w:jc w:val="center"/>
-        <w:tblLook w:firstRow="0" w:lastRow="0" w:firstColumn="0" w:lastColumn="0"/>
-      </w:tblPr>
-      <w:tblGrid>
-        <w:gridCol w:w="7920"/>
-      </w:tblGrid>
-      <w:tr>
-        <w:tc>
-          <w:tcPr/>
-          <w:p>
-            <w:pPr>
-              <w:pStyle w:val="Compact"/>
-              <w:jc w:val="center"/>
-            </w:pPr>
-            <w:r>
-              <w:t xml:space="preserve">Изменение файла lab5-2.asm</w:t>
-            </w:r>
-          </w:p>
-        </w:tc>
-      </w:tr>
-    </w:tbl>
-    <w:p>
-      <w:pPr>
-        <w:pStyle w:val="ImageCaption"/>
-      </w:pPr>
-      <w:r>
-        <w:t xml:space="preserve">Изменение файла lab5-2.asm</w:t>
-      </w:r>
-    </w:p>
-    <w:p>
-      <w:pPr>
-        <w:pStyle w:val="BodyText"/>
-      </w:pPr>
-      <w:r>
-        <w:t xml:space="preserve">Точно также соберём исполняемый файл и запустим его (Рис. 2.20):</w:t>
-      </w:r>
-    </w:p>
-    <w:tbl>
-      <w:tblPr>
-        <w:tblStyle w:val="FigureTable"/>
-        <w:tblW w:type="auto" w:w="0"/>
-        <w:jc w:val="center"/>
-        <w:tblLook w:firstRow="0" w:lastRow="0" w:firstColumn="0" w:lastColumn="0"/>
-      </w:tblPr>
-      <w:tblGrid>
-        <w:gridCol w:w="7920"/>
-      </w:tblGrid>
-      <w:tr>
-        <w:tc>
-          <w:tcPr/>
-          <w:p>
-            <w:pPr>
-              <w:pStyle w:val="Compact"/>
-              <w:jc w:val="center"/>
-            </w:pPr>
-            <w:r>
-              <w:t xml:space="preserve">Запуск изменённого файла</w:t>
-            </w:r>
-          </w:p>
-        </w:tc>
-      </w:tr>
-    </w:tbl>
-    <w:p>
-      <w:pPr>
-        <w:pStyle w:val="ImageCaption"/>
-      </w:pPr>
-      <w:r>
-        <w:t xml:space="preserve">Запуск изменённого файла</w:t>
-      </w:r>
-    </w:p>
-    <w:p>
-      <w:pPr>
-        <w:pStyle w:val="BodyText"/>
-      </w:pPr>
-      <w:r>
-        <w:t xml:space="preserve">Как мы видим, теперь нет переноса на следующую строку. Этим и отличаются команды sprintLF от sprint. Первая добавляет перенос после текста, а вторая нет</w:t>
-      </w:r>
-    </w:p>
-    <w:bookmarkEnd w:id="21"/>
-    <w:bookmarkStart w:id="22" w:name="X33a5db1c0406ef43d93c9262044c6a22182ec0b"/>
+        <w:t xml:space="preserve">Теперь нет переноса на следующую строку. Этим и отличаются команды sprintLF от sprint. Первая добавляет перенос после текста, а вторая нет</w:t>
+      </w:r>
+    </w:p>
+    <w:bookmarkEnd w:id="63"/>
+    <w:bookmarkStart w:id="88" w:name="X33a5db1c0406ef43d93c9262044c6a22182ec0b"/>
     <w:p>
       <w:pPr>
         <w:pStyle w:val="Heading1"/>
@@ -1001,40 +1063,62 @@
         <w:pStyle w:val="FirstParagraph"/>
       </w:pPr>
       <w:r>
-        <w:t xml:space="preserve">Теперь создадим с помощью F5 копию файла lab5-1.asm (Рис. 3.1):</w:t>
-      </w:r>
-    </w:p>
-    <w:tbl>
-      <w:tblPr>
-        <w:tblStyle w:val="FigureTable"/>
-        <w:tblW w:type="auto" w:w="0"/>
-        <w:jc w:val="center"/>
-        <w:tblLook w:firstRow="0" w:lastRow="0" w:firstColumn="0" w:lastColumn="0"/>
-      </w:tblPr>
-      <w:tblGrid>
-        <w:gridCol w:w="7920"/>
-      </w:tblGrid>
-      <w:tr>
-        <w:tc>
-          <w:tcPr/>
-          <w:p>
-            <w:pPr>
-              <w:pStyle w:val="Compact"/>
-              <w:jc w:val="center"/>
-            </w:pPr>
-            <w:r>
-              <w:t xml:space="preserve">Создание копии файла lab5-1.asm</w:t>
-            </w:r>
-          </w:p>
-        </w:tc>
-      </w:tr>
-    </w:tbl>
+        <w:t xml:space="preserve">Теперь создадим с помощью копию файла lab5-1.asm (Рис. 3.1):</w:t>
+      </w:r>
+    </w:p>
+    <w:p>
+      <w:pPr>
+        <w:pStyle w:val="CaptionedFigure"/>
+      </w:pPr>
+      <w:r>
+        <w:drawing>
+          <wp:inline>
+            <wp:extent cx="5334000" cy="3612147"/>
+            <wp:effectExtent b="0" l="0" r="0" t="0"/>
+            <wp:docPr descr="Создание файла lab5-3.asm" title="" id="65" name="Picture"/>
+            <a:graphic>
+              <a:graphicData uri="http://schemas.openxmlformats.org/drawingml/2006/picture">
+                <pic:pic>
+                  <pic:nvPicPr>
+                    <pic:cNvPr descr="image/15.png" id="66" name="Picture"/>
+                    <pic:cNvPicPr>
+                      <a:picLocks noChangeArrowheads="1" noChangeAspect="1"/>
+                    </pic:cNvPicPr>
+                  </pic:nvPicPr>
+                  <pic:blipFill>
+                    <a:blip r:embed="rId64"/>
+                    <a:stretch>
+                      <a:fillRect/>
+                    </a:stretch>
+                  </pic:blipFill>
+                  <pic:spPr bwMode="auto">
+                    <a:xfrm>
+                      <a:off x="0" y="0"/>
+                      <a:ext cx="5334000" cy="3612147"/>
+                    </a:xfrm>
+                    <a:prstGeom prst="rect">
+                      <a:avLst/>
+                    </a:prstGeom>
+                    <a:noFill/>
+                    <a:ln w="9525">
+                      <a:noFill/>
+                      <a:headEnd/>
+                      <a:tailEnd/>
+                    </a:ln>
+                  </pic:spPr>
+                </pic:pic>
+              </a:graphicData>
+            </a:graphic>
+          </wp:inline>
+        </w:drawing>
+      </w:r>
+    </w:p>
     <w:p>
       <w:pPr>
         <w:pStyle w:val="ImageCaption"/>
       </w:pPr>
       <w:r>
-        <w:t xml:space="preserve">Создание копии файла lab5-1.asm</w:t>
+        <w:t xml:space="preserve">Создание файла lab5-3.asm</w:t>
       </w:r>
     </w:p>
     <w:p>
@@ -1045,37 +1129,59 @@
         <w:t xml:space="preserve">Изменим копию так, чтобы она выводила тот текст, который получила на ввод. Для этого перед системным вызовом exit вставим текст с системным вызовом write. Он очень похож на системный вызов write, который уже был в коде, но есть несколько отличий. Так, мы перемещаем адрес строки buf1 в ecx и размер строки buf1 (80) в edx (Рис. 3.2):</w:t>
       </w:r>
     </w:p>
-    <w:tbl>
-      <w:tblPr>
-        <w:tblStyle w:val="FigureTable"/>
-        <w:tblW w:type="auto" w:w="0"/>
-        <w:jc w:val="center"/>
-        <w:tblLook w:firstRow="0" w:lastRow="0" w:firstColumn="0" w:lastColumn="0"/>
-      </w:tblPr>
-      <w:tblGrid>
-        <w:gridCol w:w="7920"/>
-      </w:tblGrid>
-      <w:tr>
-        <w:tc>
-          <w:tcPr/>
-          <w:p>
-            <w:pPr>
-              <w:pStyle w:val="Compact"/>
-              <w:jc w:val="center"/>
-            </w:pPr>
-            <w:r>
-              <w:t xml:space="preserve">Изменение файла lab5-1-1.asm</w:t>
-            </w:r>
-          </w:p>
-        </w:tc>
-      </w:tr>
-    </w:tbl>
+    <w:p>
+      <w:pPr>
+        <w:pStyle w:val="CaptionedFigure"/>
+      </w:pPr>
+      <w:r>
+        <w:drawing>
+          <wp:inline>
+            <wp:extent cx="5334000" cy="4863954"/>
+            <wp:effectExtent b="0" l="0" r="0" t="0"/>
+            <wp:docPr descr="Изменение файла lab5-3.asm" title="" id="68" name="Picture"/>
+            <a:graphic>
+              <a:graphicData uri="http://schemas.openxmlformats.org/drawingml/2006/picture">
+                <pic:pic>
+                  <pic:nvPicPr>
+                    <pic:cNvPr descr="image/16.png" id="69" name="Picture"/>
+                    <pic:cNvPicPr>
+                      <a:picLocks noChangeArrowheads="1" noChangeAspect="1"/>
+                    </pic:cNvPicPr>
+                  </pic:nvPicPr>
+                  <pic:blipFill>
+                    <a:blip r:embed="rId67"/>
+                    <a:stretch>
+                      <a:fillRect/>
+                    </a:stretch>
+                  </pic:blipFill>
+                  <pic:spPr bwMode="auto">
+                    <a:xfrm>
+                      <a:off x="0" y="0"/>
+                      <a:ext cx="5334000" cy="4863954"/>
+                    </a:xfrm>
+                    <a:prstGeom prst="rect">
+                      <a:avLst/>
+                    </a:prstGeom>
+                    <a:noFill/>
+                    <a:ln w="9525">
+                      <a:noFill/>
+                      <a:headEnd/>
+                      <a:tailEnd/>
+                    </a:ln>
+                  </pic:spPr>
+                </pic:pic>
+              </a:graphicData>
+            </a:graphic>
+          </wp:inline>
+        </w:drawing>
+      </w:r>
+    </w:p>
     <w:p>
       <w:pPr>
         <w:pStyle w:val="ImageCaption"/>
       </w:pPr>
       <w:r>
-        <w:t xml:space="preserve">Изменение файла lab5-1-1.asm</w:t>
+        <w:t xml:space="preserve">Изменение файла lab5-3.asm</w:t>
       </w:r>
     </w:p>
     <w:p>
@@ -1086,31 +1192,53 @@
         <w:t xml:space="preserve">Сохраним изменения и создадим исполняемый файл (Рис. 3.3):</w:t>
       </w:r>
     </w:p>
-    <w:tbl>
-      <w:tblPr>
-        <w:tblStyle w:val="FigureTable"/>
-        <w:tblW w:type="auto" w:w="0"/>
-        <w:jc w:val="center"/>
-        <w:tblLook w:firstRow="0" w:lastRow="0" w:firstColumn="0" w:lastColumn="0"/>
-      </w:tblPr>
-      <w:tblGrid>
-        <w:gridCol w:w="7920"/>
-      </w:tblGrid>
-      <w:tr>
-        <w:tc>
-          <w:tcPr/>
-          <w:p>
-            <w:pPr>
-              <w:pStyle w:val="Compact"/>
-              <w:jc w:val="center"/>
-            </w:pPr>
-            <w:r>
-              <w:t xml:space="preserve">Создание исполняемого файла</w:t>
-            </w:r>
-          </w:p>
-        </w:tc>
-      </w:tr>
-    </w:tbl>
+    <w:p>
+      <w:pPr>
+        <w:pStyle w:val="CaptionedFigure"/>
+      </w:pPr>
+      <w:r>
+        <w:drawing>
+          <wp:inline>
+            <wp:extent cx="5334000" cy="1698089"/>
+            <wp:effectExtent b="0" l="0" r="0" t="0"/>
+            <wp:docPr descr="Создание исполняемого файла" title="" id="71" name="Picture"/>
+            <a:graphic>
+              <a:graphicData uri="http://schemas.openxmlformats.org/drawingml/2006/picture">
+                <pic:pic>
+                  <pic:nvPicPr>
+                    <pic:cNvPr descr="image/17.png" id="72" name="Picture"/>
+                    <pic:cNvPicPr>
+                      <a:picLocks noChangeArrowheads="1" noChangeAspect="1"/>
+                    </pic:cNvPicPr>
+                  </pic:nvPicPr>
+                  <pic:blipFill>
+                    <a:blip r:embed="rId70"/>
+                    <a:stretch>
+                      <a:fillRect/>
+                    </a:stretch>
+                  </pic:blipFill>
+                  <pic:spPr bwMode="auto">
+                    <a:xfrm>
+                      <a:off x="0" y="0"/>
+                      <a:ext cx="5334000" cy="1698089"/>
+                    </a:xfrm>
+                    <a:prstGeom prst="rect">
+                      <a:avLst/>
+                    </a:prstGeom>
+                    <a:noFill/>
+                    <a:ln w="9525">
+                      <a:noFill/>
+                      <a:headEnd/>
+                      <a:tailEnd/>
+                    </a:ln>
+                  </pic:spPr>
+                </pic:pic>
+              </a:graphicData>
+            </a:graphic>
+          </wp:inline>
+        </w:drawing>
+      </w:r>
+    </w:p>
     <w:p>
       <w:pPr>
         <w:pStyle w:val="ImageCaption"/>
@@ -1127,31 +1255,53 @@
         <w:t xml:space="preserve">Запустим его и проверим, что всё работает (Рис. 3.4):</w:t>
       </w:r>
     </w:p>
-    <w:tbl>
-      <w:tblPr>
-        <w:tblStyle w:val="FigureTable"/>
-        <w:tblW w:type="auto" w:w="0"/>
-        <w:jc w:val="center"/>
-        <w:tblLook w:firstRow="0" w:lastRow="0" w:firstColumn="0" w:lastColumn="0"/>
-      </w:tblPr>
-      <w:tblGrid>
-        <w:gridCol w:w="7920"/>
-      </w:tblGrid>
-      <w:tr>
-        <w:tc>
-          <w:tcPr/>
-          <w:p>
-            <w:pPr>
-              <w:pStyle w:val="Compact"/>
-              <w:jc w:val="center"/>
-            </w:pPr>
-            <w:r>
-              <w:t xml:space="preserve">Проверка работы программы</w:t>
-            </w:r>
-          </w:p>
-        </w:tc>
-      </w:tr>
-    </w:tbl>
+    <w:p>
+      <w:pPr>
+        <w:pStyle w:val="CaptionedFigure"/>
+      </w:pPr>
+      <w:r>
+        <w:drawing>
+          <wp:inline>
+            <wp:extent cx="5334000" cy="1698089"/>
+            <wp:effectExtent b="0" l="0" r="0" t="0"/>
+            <wp:docPr descr="Проверка работы программы" title="" id="74" name="Picture"/>
+            <a:graphic>
+              <a:graphicData uri="http://schemas.openxmlformats.org/drawingml/2006/picture">
+                <pic:pic>
+                  <pic:nvPicPr>
+                    <pic:cNvPr descr="image/18.png" id="75" name="Picture"/>
+                    <pic:cNvPicPr>
+                      <a:picLocks noChangeArrowheads="1" noChangeAspect="1"/>
+                    </pic:cNvPicPr>
+                  </pic:nvPicPr>
+                  <pic:blipFill>
+                    <a:blip r:embed="rId73"/>
+                    <a:stretch>
+                      <a:fillRect/>
+                    </a:stretch>
+                  </pic:blipFill>
+                  <pic:spPr bwMode="auto">
+                    <a:xfrm>
+                      <a:off x="0" y="0"/>
+                      <a:ext cx="5334000" cy="1698089"/>
+                    </a:xfrm>
+                    <a:prstGeom prst="rect">
+                      <a:avLst/>
+                    </a:prstGeom>
+                    <a:noFill/>
+                    <a:ln w="9525">
+                      <a:noFill/>
+                      <a:headEnd/>
+                      <a:tailEnd/>
+                    </a:ln>
+                  </pic:spPr>
+                </pic:pic>
+              </a:graphicData>
+            </a:graphic>
+          </wp:inline>
+        </w:drawing>
+      </w:r>
+    </w:p>
     <w:p>
       <w:pPr>
         <w:pStyle w:val="ImageCaption"/>
@@ -1168,37 +1318,59 @@
         <w:t xml:space="preserve">Теперь создадим с помощью F5 копию файла lab5-2.asm (Рис. 3.5):</w:t>
       </w:r>
     </w:p>
-    <w:tbl>
-      <w:tblPr>
-        <w:tblStyle w:val="FigureTable"/>
-        <w:tblW w:type="auto" w:w="0"/>
-        <w:jc w:val="center"/>
-        <w:tblLook w:firstRow="0" w:lastRow="0" w:firstColumn="0" w:lastColumn="0"/>
-      </w:tblPr>
-      <w:tblGrid>
-        <w:gridCol w:w="7920"/>
-      </w:tblGrid>
-      <w:tr>
-        <w:tc>
-          <w:tcPr/>
-          <w:p>
-            <w:pPr>
-              <w:pStyle w:val="Compact"/>
-              <w:jc w:val="center"/>
-            </w:pPr>
-            <w:r>
-              <w:t xml:space="preserve">Создание копии файла lab5-2.asm</w:t>
-            </w:r>
-          </w:p>
-        </w:tc>
-      </w:tr>
-    </w:tbl>
+    <w:p>
+      <w:pPr>
+        <w:pStyle w:val="CaptionedFigure"/>
+      </w:pPr>
+      <w:r>
+        <w:drawing>
+          <wp:inline>
+            <wp:extent cx="5334000" cy="3568930"/>
+            <wp:effectExtent b="0" l="0" r="0" t="0"/>
+            <wp:docPr descr="Создание файла lab5-4.asm" title="" id="77" name="Picture"/>
+            <a:graphic>
+              <a:graphicData uri="http://schemas.openxmlformats.org/drawingml/2006/picture">
+                <pic:pic>
+                  <pic:nvPicPr>
+                    <pic:cNvPr descr="image/19.png" id="78" name="Picture"/>
+                    <pic:cNvPicPr>
+                      <a:picLocks noChangeArrowheads="1" noChangeAspect="1"/>
+                    </pic:cNvPicPr>
+                  </pic:nvPicPr>
+                  <pic:blipFill>
+                    <a:blip r:embed="rId76"/>
+                    <a:stretch>
+                      <a:fillRect/>
+                    </a:stretch>
+                  </pic:blipFill>
+                  <pic:spPr bwMode="auto">
+                    <a:xfrm>
+                      <a:off x="0" y="0"/>
+                      <a:ext cx="5334000" cy="3568930"/>
+                    </a:xfrm>
+                    <a:prstGeom prst="rect">
+                      <a:avLst/>
+                    </a:prstGeom>
+                    <a:noFill/>
+                    <a:ln w="9525">
+                      <a:noFill/>
+                      <a:headEnd/>
+                      <a:tailEnd/>
+                    </a:ln>
+                  </pic:spPr>
+                </pic:pic>
+              </a:graphicData>
+            </a:graphic>
+          </wp:inline>
+        </w:drawing>
+      </w:r>
+    </w:p>
     <w:p>
       <w:pPr>
         <w:pStyle w:val="ImageCaption"/>
       </w:pPr>
       <w:r>
-        <w:t xml:space="preserve">Создание копии файла lab5-2.asm</w:t>
+        <w:t xml:space="preserve">Создание файла lab5-4.asm</w:t>
       </w:r>
     </w:p>
     <w:p>
@@ -1206,40 +1378,62 @@
         <w:pStyle w:val="BodyText"/>
       </w:pPr>
       <w:r>
-        <w:t xml:space="preserve">теперь сделаем так, чтобы этот код также выводил тот текст, что получит на ввод. Для этого перед последней строкой добавим строчку, которая записывает в eax адрес buf1, а также строчку, которая вызывает подпрограмму sprintLF (Рис. 3.6):</w:t>
-      </w:r>
-    </w:p>
-    <w:tbl>
-      <w:tblPr>
-        <w:tblStyle w:val="FigureTable"/>
-        <w:tblW w:type="auto" w:w="0"/>
-        <w:jc w:val="center"/>
-        <w:tblLook w:firstRow="0" w:lastRow="0" w:firstColumn="0" w:lastColumn="0"/>
-      </w:tblPr>
-      <w:tblGrid>
-        <w:gridCol w:w="7920"/>
-      </w:tblGrid>
-      <w:tr>
-        <w:tc>
-          <w:tcPr/>
-          <w:p>
-            <w:pPr>
-              <w:pStyle w:val="Compact"/>
-              <w:jc w:val="center"/>
-            </w:pPr>
-            <w:r>
-              <w:t xml:space="preserve">Изменение файла lab5-2-1.asm</w:t>
-            </w:r>
-          </w:p>
-        </w:tc>
-      </w:tr>
-    </w:tbl>
+        <w:t xml:space="preserve">Сделаем так, чтобы этот код также выводил тот текст, что получит на ввод. Для этого перед последней строкой добавим строчку, которая записывает в eax адрес buf1, а также строчку, которая вызывает подпрограмму sprintLF (Рис. 3.6):</w:t>
+      </w:r>
+    </w:p>
+    <w:p>
+      <w:pPr>
+        <w:pStyle w:val="CaptionedFigure"/>
+      </w:pPr>
+      <w:r>
+        <w:drawing>
+          <wp:inline>
+            <wp:extent cx="5334000" cy="3568930"/>
+            <wp:effectExtent b="0" l="0" r="0" t="0"/>
+            <wp:docPr descr="Изменение файла lab5-4.asm" title="" id="80" name="Picture"/>
+            <a:graphic>
+              <a:graphicData uri="http://schemas.openxmlformats.org/drawingml/2006/picture">
+                <pic:pic>
+                  <pic:nvPicPr>
+                    <pic:cNvPr descr="image/20.png" id="81" name="Picture"/>
+                    <pic:cNvPicPr>
+                      <a:picLocks noChangeArrowheads="1" noChangeAspect="1"/>
+                    </pic:cNvPicPr>
+                  </pic:nvPicPr>
+                  <pic:blipFill>
+                    <a:blip r:embed="rId79"/>
+                    <a:stretch>
+                      <a:fillRect/>
+                    </a:stretch>
+                  </pic:blipFill>
+                  <pic:spPr bwMode="auto">
+                    <a:xfrm>
+                      <a:off x="0" y="0"/>
+                      <a:ext cx="5334000" cy="3568930"/>
+                    </a:xfrm>
+                    <a:prstGeom prst="rect">
+                      <a:avLst/>
+                    </a:prstGeom>
+                    <a:noFill/>
+                    <a:ln w="9525">
+                      <a:noFill/>
+                      <a:headEnd/>
+                      <a:tailEnd/>
+                    </a:ln>
+                  </pic:spPr>
+                </pic:pic>
+              </a:graphicData>
+            </a:graphic>
+          </wp:inline>
+        </w:drawing>
+      </w:r>
+    </w:p>
     <w:p>
       <w:pPr>
         <w:pStyle w:val="ImageCaption"/>
       </w:pPr>
       <w:r>
-        <w:t xml:space="preserve">Изменение файла lab5-2-1.asm</w:t>
+        <w:t xml:space="preserve">Изменение файла lab5-4.asm</w:t>
       </w:r>
     </w:p>
     <w:p>
@@ -1250,31 +1444,53 @@
         <w:t xml:space="preserve">Теперь создадим исполняемый файл (Рис. 3.7):</w:t>
       </w:r>
     </w:p>
-    <w:tbl>
-      <w:tblPr>
-        <w:tblStyle w:val="FigureTable"/>
-        <w:tblW w:type="auto" w:w="0"/>
-        <w:jc w:val="center"/>
-        <w:tblLook w:firstRow="0" w:lastRow="0" w:firstColumn="0" w:lastColumn="0"/>
-      </w:tblPr>
-      <w:tblGrid>
-        <w:gridCol w:w="7920"/>
-      </w:tblGrid>
-      <w:tr>
-        <w:tc>
-          <w:tcPr/>
-          <w:p>
-            <w:pPr>
-              <w:pStyle w:val="Compact"/>
-              <w:jc w:val="center"/>
-            </w:pPr>
-            <w:r>
-              <w:t xml:space="preserve">Создание исполняемого файла</w:t>
-            </w:r>
-          </w:p>
-        </w:tc>
-      </w:tr>
-    </w:tbl>
+    <w:p>
+      <w:pPr>
+        <w:pStyle w:val="CaptionedFigure"/>
+      </w:pPr>
+      <w:r>
+        <w:drawing>
+          <wp:inline>
+            <wp:extent cx="5334000" cy="3568930"/>
+            <wp:effectExtent b="0" l="0" r="0" t="0"/>
+            <wp:docPr descr="Создание исполняемого файла" title="" id="83" name="Picture"/>
+            <a:graphic>
+              <a:graphicData uri="http://schemas.openxmlformats.org/drawingml/2006/picture">
+                <pic:pic>
+                  <pic:nvPicPr>
+                    <pic:cNvPr descr="image/21.png" id="84" name="Picture"/>
+                    <pic:cNvPicPr>
+                      <a:picLocks noChangeArrowheads="1" noChangeAspect="1"/>
+                    </pic:cNvPicPr>
+                  </pic:nvPicPr>
+                  <pic:blipFill>
+                    <a:blip r:embed="rId82"/>
+                    <a:stretch>
+                      <a:fillRect/>
+                    </a:stretch>
+                  </pic:blipFill>
+                  <pic:spPr bwMode="auto">
+                    <a:xfrm>
+                      <a:off x="0" y="0"/>
+                      <a:ext cx="5334000" cy="3568930"/>
+                    </a:xfrm>
+                    <a:prstGeom prst="rect">
+                      <a:avLst/>
+                    </a:prstGeom>
+                    <a:noFill/>
+                    <a:ln w="9525">
+                      <a:noFill/>
+                      <a:headEnd/>
+                      <a:tailEnd/>
+                    </a:ln>
+                  </pic:spPr>
+                </pic:pic>
+              </a:graphicData>
+            </a:graphic>
+          </wp:inline>
+        </w:drawing>
+      </w:r>
+    </w:p>
     <w:p>
       <w:pPr>
         <w:pStyle w:val="ImageCaption"/>
@@ -1291,31 +1507,53 @@
         <w:t xml:space="preserve">Теперь запустим программу и убедимся, что она работает (Рис. 3.8):</w:t>
       </w:r>
     </w:p>
-    <w:tbl>
-      <w:tblPr>
-        <w:tblStyle w:val="FigureTable"/>
-        <w:tblW w:type="auto" w:w="0"/>
-        <w:jc w:val="center"/>
-        <w:tblLook w:firstRow="0" w:lastRow="0" w:firstColumn="0" w:lastColumn="0"/>
-      </w:tblPr>
-      <w:tblGrid>
-        <w:gridCol w:w="7920"/>
-      </w:tblGrid>
-      <w:tr>
-        <w:tc>
-          <w:tcPr/>
-          <w:p>
-            <w:pPr>
-              <w:pStyle w:val="Compact"/>
-              <w:jc w:val="center"/>
-            </w:pPr>
-            <w:r>
-              <w:t xml:space="preserve">Проверка работы программы</w:t>
-            </w:r>
-          </w:p>
-        </w:tc>
-      </w:tr>
-    </w:tbl>
+    <w:p>
+      <w:pPr>
+        <w:pStyle w:val="CaptionedFigure"/>
+      </w:pPr>
+      <w:r>
+        <w:drawing>
+          <wp:inline>
+            <wp:extent cx="5334000" cy="3568930"/>
+            <wp:effectExtent b="0" l="0" r="0" t="0"/>
+            <wp:docPr descr="Проверка работы программы" title="" id="86" name="Picture"/>
+            <a:graphic>
+              <a:graphicData uri="http://schemas.openxmlformats.org/drawingml/2006/picture">
+                <pic:pic>
+                  <pic:nvPicPr>
+                    <pic:cNvPr descr="image/22.png" id="87" name="Picture"/>
+                    <pic:cNvPicPr>
+                      <a:picLocks noChangeArrowheads="1" noChangeAspect="1"/>
+                    </pic:cNvPicPr>
+                  </pic:nvPicPr>
+                  <pic:blipFill>
+                    <a:blip r:embed="rId85"/>
+                    <a:stretch>
+                      <a:fillRect/>
+                    </a:stretch>
+                  </pic:blipFill>
+                  <pic:spPr bwMode="auto">
+                    <a:xfrm>
+                      <a:off x="0" y="0"/>
+                      <a:ext cx="5334000" cy="3568930"/>
+                    </a:xfrm>
+                    <a:prstGeom prst="rect">
+                      <a:avLst/>
+                    </a:prstGeom>
+                    <a:noFill/>
+                    <a:ln w="9525">
+                      <a:noFill/>
+                      <a:headEnd/>
+                      <a:tailEnd/>
+                    </a:ln>
+                  </pic:spPr>
+                </pic:pic>
+              </a:graphicData>
+            </a:graphic>
+          </wp:inline>
+        </w:drawing>
+      </w:r>
+    </w:p>
     <w:p>
       <w:pPr>
         <w:pStyle w:val="ImageCaption"/>
@@ -1324,8 +1562,8 @@
         <w:t xml:space="preserve">Проверка работы программы</w:t>
       </w:r>
     </w:p>
-    <w:bookmarkEnd w:id="22"/>
-    <w:bookmarkStart w:id="23" w:name="выводы"/>
+    <w:bookmarkEnd w:id="88"/>
+    <w:bookmarkStart w:id="89" w:name="выводы"/>
     <w:p>
       <w:pPr>
         <w:pStyle w:val="Heading1"/>
@@ -1351,7 +1589,7 @@
         <w:t xml:space="preserve">В результате выполнения работы были получены навыки работы с Midnight commander, а также навыки написания простых программ ввода-вывода на языке ассемблера</w:t>
       </w:r>
     </w:p>
-    <w:bookmarkEnd w:id="23"/>
+    <w:bookmarkEnd w:id="89"/>
     <w:sectPr>
       <w:footnotePr>
         <w:numRestart w:val="eachSect"/>

</xml_diff>